<commit_message>
Day 15 (19/11): Multiple Joins
</commit_message>
<xml_diff>
--- a/Day-15/Day-15.docx
+++ b/Day-15/Day-15.docx
@@ -20,20 +20,20 @@
           <w:b/>
           <w:bCs/>
         </w:rPr>
-        <w:t>Day 14 | 21-Days SQL Challenge by Indian Data Club</w:t>
-      </w:r>
-    </w:p>
-    <w:p>
-      <w:pPr>
-        <w:rPr>
-          <w:rFonts w:ascii="Segoe UI Emoji" w:hAnsi="Segoe UI Emoji" w:cs="Segoe UI Emoji"/>
-        </w:rPr>
-      </w:pPr>
-      <w:r>
-        <w:rPr>
-          <w:rFonts w:ascii="Segoe UI Emoji" w:hAnsi="Segoe UI Emoji" w:cs="Segoe UI Emoji"/>
-        </w:rPr>
-        <w:t xml:space="preserve">Today’s topic was all about </w:t>
+        <w:t>Day 15 | 21-Days SQL Challenge by Indian Data Club</w:t>
+      </w:r>
+    </w:p>
+    <w:p>
+      <w:pPr>
+        <w:rPr>
+          <w:rFonts w:ascii="Segoe UI Emoji" w:hAnsi="Segoe UI Emoji" w:cs="Segoe UI Emoji"/>
+        </w:rPr>
+      </w:pPr>
+      <w:r>
+        <w:rPr>
+          <w:rFonts w:ascii="Segoe UI Emoji" w:hAnsi="Segoe UI Emoji" w:cs="Segoe UI Emoji"/>
+        </w:rPr>
+        <w:t xml:space="preserve">Today’s session took SQL joins to the next level — diving into </w:t>
       </w:r>
       <w:r>
         <w:rPr>
@@ -41,13 +41,40 @@
           <w:b/>
           <w:bCs/>
         </w:rPr>
-        <w:t>LEFT JOIN</w:t>
-      </w:r>
-      <w:r>
-        <w:rPr>
-          <w:rFonts w:ascii="Segoe UI Emoji" w:hAnsi="Segoe UI Emoji" w:cs="Segoe UI Emoji"/>
-        </w:rPr>
-        <w:t xml:space="preserve"> and </w:t>
+        <w:t>Multiple Joins</w:t>
+      </w:r>
+      <w:r>
+        <w:rPr>
+          <w:rFonts w:ascii="Segoe UI Emoji" w:hAnsi="Segoe UI Emoji" w:cs="Segoe UI Emoji"/>
+        </w:rPr>
+        <w:t xml:space="preserve"> where three or more tables come together to build rich, connected insights 🔗</w:t>
+      </w:r>
+    </w:p>
+    <w:p>
+      <w:pPr>
+        <w:rPr>
+          <w:rFonts w:ascii="Segoe UI Emoji" w:hAnsi="Segoe UI Emoji" w:cs="Segoe UI Emoji"/>
+        </w:rPr>
+      </w:pPr>
+      <w:r>
+        <w:rPr>
+          <w:rFonts w:ascii="Segoe UI Emoji" w:hAnsi="Segoe UI Emoji" w:cs="Segoe UI Emoji"/>
+        </w:rPr>
+        <w:t>Through this session, I learned how to:</w:t>
+      </w:r>
+      <w:r>
+        <w:rPr>
+          <w:rFonts w:ascii="Segoe UI Emoji" w:hAnsi="Segoe UI Emoji" w:cs="Segoe UI Emoji"/>
+        </w:rPr>
+        <w:br/>
+        <w:t>✔️ Join multiple tables using INNER and LEFT JOIN combinations</w:t>
+      </w:r>
+      <w:r>
+        <w:rPr>
+          <w:rFonts w:ascii="Segoe UI Emoji" w:hAnsi="Segoe UI Emoji" w:cs="Segoe UI Emoji"/>
+        </w:rPr>
+        <w:br/>
+        <w:t xml:space="preserve">✔️ Understand </w:t>
       </w:r>
       <w:r>
         <w:rPr>
@@ -55,13 +82,20 @@
           <w:b/>
           <w:bCs/>
         </w:rPr>
-        <w:t>RIGHT JOIN</w:t>
-      </w:r>
-      <w:r>
-        <w:rPr>
-          <w:rFonts w:ascii="Segoe UI Emoji" w:hAnsi="Segoe UI Emoji" w:cs="Segoe UI Emoji"/>
-        </w:rPr>
-        <w:t xml:space="preserve"> — two powerful SQL joins that help us include unmatched records and get a </w:t>
+        <w:t>join order</w:t>
+      </w:r>
+      <w:r>
+        <w:rPr>
+          <w:rFonts w:ascii="Segoe UI Emoji" w:hAnsi="Segoe UI Emoji" w:cs="Segoe UI Emoji"/>
+        </w:rPr>
+        <w:t xml:space="preserve"> and its impact on query results</w:t>
+      </w:r>
+      <w:r>
+        <w:rPr>
+          <w:rFonts w:ascii="Segoe UI Emoji" w:hAnsi="Segoe UI Emoji" w:cs="Segoe UI Emoji"/>
+        </w:rPr>
+        <w:br/>
+        <w:t xml:space="preserve">✔️ Use </w:t>
       </w:r>
       <w:r>
         <w:rPr>
@@ -69,33 +103,13 @@
           <w:b/>
           <w:bCs/>
         </w:rPr>
-        <w:t>complete picture of our data</w:t>
-      </w:r>
-      <w:r>
-        <w:rPr>
-          <w:rFonts w:ascii="Segoe UI Emoji" w:hAnsi="Segoe UI Emoji" w:cs="Segoe UI Emoji"/>
-        </w:rPr>
-        <w:t xml:space="preserve"> 🔍</w:t>
-      </w:r>
-    </w:p>
-    <w:p>
-      <w:pPr>
-        <w:rPr>
-          <w:rFonts w:ascii="Segoe UI Emoji" w:hAnsi="Segoe UI Emoji" w:cs="Segoe UI Emoji"/>
-        </w:rPr>
-      </w:pPr>
-      <w:r>
-        <w:rPr>
-          <w:rFonts w:ascii="Segoe UI Emoji" w:hAnsi="Segoe UI Emoji" w:cs="Segoe UI Emoji"/>
-        </w:rPr>
-        <w:t>Through this session, I learned how to:</w:t>
-      </w:r>
-      <w:r>
-        <w:rPr>
-          <w:rFonts w:ascii="Segoe UI Emoji" w:hAnsi="Segoe UI Emoji" w:cs="Segoe UI Emoji"/>
-        </w:rPr>
-        <w:br/>
-        <w:t xml:space="preserve">✔️ Use </w:t>
+        <w:t>DISTINCT</w:t>
+      </w:r>
+      <w:r>
+        <w:rPr>
+          <w:rFonts w:ascii="Segoe UI Emoji" w:hAnsi="Segoe UI Emoji" w:cs="Segoe UI Emoji"/>
+        </w:rPr>
+        <w:t xml:space="preserve"> and </w:t>
       </w:r>
       <w:r>
         <w:rPr>
@@ -103,20 +117,40 @@
           <w:b/>
           <w:bCs/>
         </w:rPr>
-        <w:t>LEFT JOIN</w:t>
-      </w:r>
-      <w:r>
-        <w:rPr>
-          <w:rFonts w:ascii="Segoe UI Emoji" w:hAnsi="Segoe UI Emoji" w:cs="Segoe UI Emoji"/>
-        </w:rPr>
-        <w:t xml:space="preserve"> to include all rows from the left table and matching rows from the right table</w:t>
+        <w:t>GROUP BY</w:t>
+      </w:r>
+      <w:r>
+        <w:rPr>
+          <w:rFonts w:ascii="Segoe UI Emoji" w:hAnsi="Segoe UI Emoji" w:cs="Segoe UI Emoji"/>
+        </w:rPr>
+        <w:t xml:space="preserve"> to handle duplicate records</w:t>
       </w:r>
       <w:r>
         <w:rPr>
           <w:rFonts w:ascii="Segoe UI Emoji" w:hAnsi="Segoe UI Emoji" w:cs="Segoe UI Emoji"/>
         </w:rPr>
         <w:br/>
-        <w:t xml:space="preserve">✔️ Apply </w:t>
+        <w:t>✔️ Incrementally test joins to verify data accuracy</w:t>
+      </w:r>
+      <w:r>
+        <w:rPr>
+          <w:rFonts w:ascii="Segoe UI Emoji" w:hAnsi="Segoe UI Emoji" w:cs="Segoe UI Emoji"/>
+        </w:rPr>
+        <w:br/>
+        <w:t>✔️ Build multi-table reports for comprehensive analysis</w:t>
+      </w:r>
+    </w:p>
+    <w:p>
+      <w:pPr>
+        <w:rPr>
+          <w:rFonts w:ascii="Segoe UI Emoji" w:hAnsi="Segoe UI Emoji" w:cs="Segoe UI Emoji"/>
+        </w:rPr>
+      </w:pPr>
+      <w:r>
+        <w:rPr>
+          <w:rFonts w:ascii="Segoe UI Emoji" w:hAnsi="Segoe UI Emoji" w:cs="Segoe UI Emoji"/>
+        </w:rPr>
+        <w:t xml:space="preserve">💡 </w:t>
       </w:r>
       <w:r>
         <w:rPr>
@@ -124,20 +158,14 @@
           <w:b/>
           <w:bCs/>
         </w:rPr>
-        <w:t>RIGHT JOIN</w:t>
-      </w:r>
-      <w:r>
-        <w:rPr>
-          <w:rFonts w:ascii="Segoe UI Emoji" w:hAnsi="Segoe UI Emoji" w:cs="Segoe UI Emoji"/>
-        </w:rPr>
-        <w:t xml:space="preserve"> for the reverse scenario</w:t>
+        <w:t>Day 15 Challenge Question:</w:t>
       </w:r>
       <w:r>
         <w:rPr>
           <w:rFonts w:ascii="Segoe UI Emoji" w:hAnsi="Segoe UI Emoji" w:cs="Segoe UI Emoji"/>
         </w:rPr>
         <w:br/>
-        <w:t xml:space="preserve">✔️ Handle missing data using </w:t>
+        <w:t xml:space="preserve">Create a comprehensive service analysis report for </w:t>
       </w:r>
       <w:r>
         <w:rPr>
@@ -145,20 +173,111 @@
           <w:b/>
           <w:bCs/>
         </w:rPr>
-        <w:t>COALESCE()</w:t>
-      </w:r>
-      <w:r>
-        <w:rPr>
-          <w:rFonts w:ascii="Segoe UI Emoji" w:hAnsi="Segoe UI Emoji" w:cs="Segoe UI Emoji"/>
-        </w:rPr>
-        <w:t xml:space="preserve"> to replace NULLs</w:t>
-      </w:r>
-      <w:r>
-        <w:rPr>
-          <w:rFonts w:ascii="Segoe UI Emoji" w:hAnsi="Segoe UI Emoji" w:cs="Segoe UI Emoji"/>
-        </w:rPr>
-        <w:br/>
-        <w:t xml:space="preserve">✔️ Find </w:t>
+        <w:t>week 20</w:t>
+      </w:r>
+      <w:r>
+        <w:rPr>
+          <w:rFonts w:ascii="Segoe UI Emoji" w:hAnsi="Segoe UI Emoji" w:cs="Segoe UI Emoji"/>
+        </w:rPr>
+        <w:t xml:space="preserve"> showing:</w:t>
+      </w:r>
+    </w:p>
+    <w:p>
+      <w:pPr>
+        <w:numPr>
+          <w:ilvl w:val="0"/>
+          <w:numId w:val="4"/>
+        </w:numPr>
+        <w:rPr>
+          <w:rFonts w:ascii="Segoe UI Emoji" w:hAnsi="Segoe UI Emoji" w:cs="Segoe UI Emoji"/>
+        </w:rPr>
+      </w:pPr>
+      <w:r>
+        <w:rPr>
+          <w:rFonts w:ascii="Segoe UI Emoji" w:hAnsi="Segoe UI Emoji" w:cs="Segoe UI Emoji"/>
+        </w:rPr>
+        <w:t>Service name</w:t>
+      </w:r>
+    </w:p>
+    <w:p>
+      <w:pPr>
+        <w:numPr>
+          <w:ilvl w:val="0"/>
+          <w:numId w:val="4"/>
+        </w:numPr>
+        <w:rPr>
+          <w:rFonts w:ascii="Segoe UI Emoji" w:hAnsi="Segoe UI Emoji" w:cs="Segoe UI Emoji"/>
+        </w:rPr>
+      </w:pPr>
+      <w:r>
+        <w:rPr>
+          <w:rFonts w:ascii="Segoe UI Emoji" w:hAnsi="Segoe UI Emoji" w:cs="Segoe UI Emoji"/>
+        </w:rPr>
+        <w:t>Total patients admitted and refused</w:t>
+      </w:r>
+    </w:p>
+    <w:p>
+      <w:pPr>
+        <w:numPr>
+          <w:ilvl w:val="0"/>
+          <w:numId w:val="4"/>
+        </w:numPr>
+        <w:rPr>
+          <w:rFonts w:ascii="Segoe UI Emoji" w:hAnsi="Segoe UI Emoji" w:cs="Segoe UI Emoji"/>
+        </w:rPr>
+      </w:pPr>
+      <w:r>
+        <w:rPr>
+          <w:rFonts w:ascii="Segoe UI Emoji" w:hAnsi="Segoe UI Emoji" w:cs="Segoe UI Emoji"/>
+        </w:rPr>
+        <w:t>Average patient satisfaction</w:t>
+      </w:r>
+    </w:p>
+    <w:p>
+      <w:pPr>
+        <w:numPr>
+          <w:ilvl w:val="0"/>
+          <w:numId w:val="4"/>
+        </w:numPr>
+        <w:rPr>
+          <w:rFonts w:ascii="Segoe UI Emoji" w:hAnsi="Segoe UI Emoji" w:cs="Segoe UI Emoji"/>
+        </w:rPr>
+      </w:pPr>
+      <w:r>
+        <w:rPr>
+          <w:rFonts w:ascii="Segoe UI Emoji" w:hAnsi="Segoe UI Emoji" w:cs="Segoe UI Emoji"/>
+        </w:rPr>
+        <w:t>Count of staff assigned</w:t>
+      </w:r>
+    </w:p>
+    <w:p>
+      <w:pPr>
+        <w:numPr>
+          <w:ilvl w:val="0"/>
+          <w:numId w:val="4"/>
+        </w:numPr>
+        <w:rPr>
+          <w:rFonts w:ascii="Segoe UI Emoji" w:hAnsi="Segoe UI Emoji" w:cs="Segoe UI Emoji"/>
+        </w:rPr>
+      </w:pPr>
+      <w:r>
+        <w:rPr>
+          <w:rFonts w:ascii="Segoe UI Emoji" w:hAnsi="Segoe UI Emoji" w:cs="Segoe UI Emoji"/>
+        </w:rPr>
+        <w:t>Count of staff present that week</w:t>
+      </w:r>
+    </w:p>
+    <w:p>
+      <w:pPr>
+        <w:rPr>
+          <w:rFonts w:ascii="Segoe UI Emoji" w:hAnsi="Segoe UI Emoji" w:cs="Segoe UI Emoji"/>
+        </w:rPr>
+      </w:pPr>
+      <w:r>
+        <w:rPr>
+          <w:rFonts w:ascii="Segoe UI Emoji" w:hAnsi="Segoe UI Emoji" w:cs="Segoe UI Emoji"/>
+        </w:rPr>
+        <w:t xml:space="preserve">📊 </w:t>
       </w:r>
       <w:r>
         <w:rPr>
@@ -166,20 +285,229 @@
           <w:b/>
           <w:bCs/>
         </w:rPr>
-        <w:t>non-matching records</w:t>
-      </w:r>
-      <w:r>
-        <w:rPr>
-          <w:rFonts w:ascii="Segoe UI Emoji" w:hAnsi="Segoe UI Emoji" w:cs="Segoe UI Emoji"/>
-        </w:rPr>
-        <w:t xml:space="preserve"> using WHERE column IS NULL</w:t>
-      </w:r>
-      <w:r>
-        <w:rPr>
-          <w:rFonts w:ascii="Segoe UI Emoji" w:hAnsi="Segoe UI Emoji" w:cs="Segoe UI Emoji"/>
-        </w:rPr>
-        <w:br/>
-        <w:t xml:space="preserve">✔️ Understand the difference between </w:t>
+        <w:t>SQL Query Used:</w:t>
+      </w:r>
+    </w:p>
+    <w:p>
+      <w:pPr>
+        <w:rPr>
+          <w:rFonts w:ascii="Segoe UI Emoji" w:hAnsi="Segoe UI Emoji" w:cs="Segoe UI Emoji"/>
+        </w:rPr>
+      </w:pPr>
+      <w:r>
+        <w:rPr>
+          <w:rFonts w:ascii="Segoe UI Emoji" w:hAnsi="Segoe UI Emoji" w:cs="Segoe UI Emoji"/>
+        </w:rPr>
+        <w:t xml:space="preserve">SELECT </w:t>
+      </w:r>
+    </w:p>
+    <w:p>
+      <w:pPr>
+        <w:rPr>
+          <w:rFonts w:ascii="Segoe UI Emoji" w:hAnsi="Segoe UI Emoji" w:cs="Segoe UI Emoji"/>
+        </w:rPr>
+      </w:pPr>
+      <w:r>
+        <w:rPr>
+          <w:rFonts w:ascii="Segoe UI Emoji" w:hAnsi="Segoe UI Emoji" w:cs="Segoe UI Emoji"/>
+        </w:rPr>
+        <w:t xml:space="preserve">    sw.service,</w:t>
+      </w:r>
+    </w:p>
+    <w:p>
+      <w:pPr>
+        <w:rPr>
+          <w:rFonts w:ascii="Segoe UI Emoji" w:hAnsi="Segoe UI Emoji" w:cs="Segoe UI Emoji"/>
+        </w:rPr>
+      </w:pPr>
+      <w:r>
+        <w:rPr>
+          <w:rFonts w:ascii="Segoe UI Emoji" w:hAnsi="Segoe UI Emoji" w:cs="Segoe UI Emoji"/>
+        </w:rPr>
+        <w:t xml:space="preserve">    sw.week,</w:t>
+      </w:r>
+    </w:p>
+    <w:p>
+      <w:pPr>
+        <w:rPr>
+          <w:rFonts w:ascii="Segoe UI Emoji" w:hAnsi="Segoe UI Emoji" w:cs="Segoe UI Emoji"/>
+        </w:rPr>
+      </w:pPr>
+      <w:r>
+        <w:rPr>
+          <w:rFonts w:ascii="Segoe UI Emoji" w:hAnsi="Segoe UI Emoji" w:cs="Segoe UI Emoji"/>
+        </w:rPr>
+        <w:t xml:space="preserve">    sw.patients_admitted,</w:t>
+      </w:r>
+    </w:p>
+    <w:p>
+      <w:pPr>
+        <w:rPr>
+          <w:rFonts w:ascii="Segoe UI Emoji" w:hAnsi="Segoe UI Emoji" w:cs="Segoe UI Emoji"/>
+        </w:rPr>
+      </w:pPr>
+      <w:r>
+        <w:rPr>
+          <w:rFonts w:ascii="Segoe UI Emoji" w:hAnsi="Segoe UI Emoji" w:cs="Segoe UI Emoji"/>
+        </w:rPr>
+        <w:t xml:space="preserve">    sw.patients_refused,</w:t>
+      </w:r>
+    </w:p>
+    <w:p>
+      <w:pPr>
+        <w:rPr>
+          <w:rFonts w:ascii="Segoe UI Emoji" w:hAnsi="Segoe UI Emoji" w:cs="Segoe UI Emoji"/>
+        </w:rPr>
+      </w:pPr>
+      <w:r>
+        <w:rPr>
+          <w:rFonts w:ascii="Segoe UI Emoji" w:hAnsi="Segoe UI Emoji" w:cs="Segoe UI Emoji"/>
+        </w:rPr>
+        <w:t xml:space="preserve">    ROUND(AVG(sw.patient_satisfaction), 2) AS avg_pat_sat,</w:t>
+      </w:r>
+    </w:p>
+    <w:p>
+      <w:pPr>
+        <w:rPr>
+          <w:rFonts w:ascii="Segoe UI Emoji" w:hAnsi="Segoe UI Emoji" w:cs="Segoe UI Emoji"/>
+        </w:rPr>
+      </w:pPr>
+      <w:r>
+        <w:rPr>
+          <w:rFonts w:ascii="Segoe UI Emoji" w:hAnsi="Segoe UI Emoji" w:cs="Segoe UI Emoji"/>
+        </w:rPr>
+        <w:t xml:space="preserve">    COUNT(DISTINCT s.staff_id) AS total_staff,</w:t>
+      </w:r>
+    </w:p>
+    <w:p>
+      <w:pPr>
+        <w:rPr>
+          <w:rFonts w:ascii="Segoe UI Emoji" w:hAnsi="Segoe UI Emoji" w:cs="Segoe UI Emoji"/>
+        </w:rPr>
+      </w:pPr>
+      <w:r>
+        <w:rPr>
+          <w:rFonts w:ascii="Segoe UI Emoji" w:hAnsi="Segoe UI Emoji" w:cs="Segoe UI Emoji"/>
+        </w:rPr>
+        <w:t xml:space="preserve">    SUM(COALESCE(ss.present, 0)) AS staff_present</w:t>
+      </w:r>
+    </w:p>
+    <w:p>
+      <w:pPr>
+        <w:rPr>
+          <w:rFonts w:ascii="Segoe UI Emoji" w:hAnsi="Segoe UI Emoji" w:cs="Segoe UI Emoji"/>
+        </w:rPr>
+      </w:pPr>
+      <w:r>
+        <w:rPr>
+          <w:rFonts w:ascii="Segoe UI Emoji" w:hAnsi="Segoe UI Emoji" w:cs="Segoe UI Emoji"/>
+        </w:rPr>
+        <w:t>FROM services_weekly sw</w:t>
+      </w:r>
+    </w:p>
+    <w:p>
+      <w:pPr>
+        <w:rPr>
+          <w:rFonts w:ascii="Segoe UI Emoji" w:hAnsi="Segoe UI Emoji" w:cs="Segoe UI Emoji"/>
+        </w:rPr>
+      </w:pPr>
+      <w:r>
+        <w:rPr>
+          <w:rFonts w:ascii="Segoe UI Emoji" w:hAnsi="Segoe UI Emoji" w:cs="Segoe UI Emoji"/>
+        </w:rPr>
+        <w:t>LEFT JOIN staff s ON sw.service = s.service</w:t>
+      </w:r>
+    </w:p>
+    <w:p>
+      <w:pPr>
+        <w:rPr>
+          <w:rFonts w:ascii="Segoe UI Emoji" w:hAnsi="Segoe UI Emoji" w:cs="Segoe UI Emoji"/>
+        </w:rPr>
+      </w:pPr>
+      <w:r>
+        <w:rPr>
+          <w:rFonts w:ascii="Segoe UI Emoji" w:hAnsi="Segoe UI Emoji" w:cs="Segoe UI Emoji"/>
+        </w:rPr>
+        <w:t xml:space="preserve">LEFT JOIN staff_schedule ss </w:t>
+      </w:r>
+    </w:p>
+    <w:p>
+      <w:pPr>
+        <w:rPr>
+          <w:rFonts w:ascii="Segoe UI Emoji" w:hAnsi="Segoe UI Emoji" w:cs="Segoe UI Emoji"/>
+        </w:rPr>
+      </w:pPr>
+      <w:r>
+        <w:rPr>
+          <w:rFonts w:ascii="Segoe UI Emoji" w:hAnsi="Segoe UI Emoji" w:cs="Segoe UI Emoji"/>
+        </w:rPr>
+        <w:t xml:space="preserve">    ON s.staff_id = ss.staff_id </w:t>
+      </w:r>
+    </w:p>
+    <w:p>
+      <w:pPr>
+        <w:rPr>
+          <w:rFonts w:ascii="Segoe UI Emoji" w:hAnsi="Segoe UI Emoji" w:cs="Segoe UI Emoji"/>
+        </w:rPr>
+      </w:pPr>
+      <w:r>
+        <w:rPr>
+          <w:rFonts w:ascii="Segoe UI Emoji" w:hAnsi="Segoe UI Emoji" w:cs="Segoe UI Emoji"/>
+        </w:rPr>
+        <w:t xml:space="preserve">    AND sw.week = ss.week</w:t>
+      </w:r>
+    </w:p>
+    <w:p>
+      <w:pPr>
+        <w:rPr>
+          <w:rFonts w:ascii="Segoe UI Emoji" w:hAnsi="Segoe UI Emoji" w:cs="Segoe UI Emoji"/>
+        </w:rPr>
+      </w:pPr>
+      <w:r>
+        <w:rPr>
+          <w:rFonts w:ascii="Segoe UI Emoji" w:hAnsi="Segoe UI Emoji" w:cs="Segoe UI Emoji"/>
+        </w:rPr>
+        <w:t>WHERE sw.week = 20</w:t>
+      </w:r>
+    </w:p>
+    <w:p>
+      <w:pPr>
+        <w:rPr>
+          <w:rFonts w:ascii="Segoe UI Emoji" w:hAnsi="Segoe UI Emoji" w:cs="Segoe UI Emoji"/>
+        </w:rPr>
+      </w:pPr>
+      <w:r>
+        <w:rPr>
+          <w:rFonts w:ascii="Segoe UI Emoji" w:hAnsi="Segoe UI Emoji" w:cs="Segoe UI Emoji"/>
+        </w:rPr>
+        <w:t>GROUP BY sw.service, sw.week, sw.patients_admitted, sw.patients_refused</w:t>
+      </w:r>
+    </w:p>
+    <w:p>
+      <w:pPr>
+        <w:rPr>
+          <w:rFonts w:ascii="Segoe UI Emoji" w:hAnsi="Segoe UI Emoji" w:cs="Segoe UI Emoji"/>
+        </w:rPr>
+      </w:pPr>
+      <w:r>
+        <w:rPr>
+          <w:rFonts w:ascii="Segoe UI Emoji" w:hAnsi="Segoe UI Emoji" w:cs="Segoe UI Emoji"/>
+        </w:rPr>
+        <w:lastRenderedPageBreak/>
+        <w:t>ORDER BY sw.patients_admitted DESC;</w:t>
+      </w:r>
+    </w:p>
+    <w:p>
+      <w:pPr>
+        <w:rPr>
+          <w:rFonts w:ascii="Segoe UI Emoji" w:hAnsi="Segoe UI Emoji" w:cs="Segoe UI Emoji"/>
+        </w:rPr>
+      </w:pPr>
+      <w:r>
+        <w:rPr>
+          <w:rFonts w:ascii="Segoe UI Emoji" w:hAnsi="Segoe UI Emoji" w:cs="Segoe UI Emoji"/>
+        </w:rPr>
+        <w:t xml:space="preserve">This challenge helped me see how </w:t>
       </w:r>
       <w:r>
         <w:rPr>
@@ -187,296 +515,13 @@
           <w:b/>
           <w:bCs/>
         </w:rPr>
-        <w:t>ON</w:t>
-      </w:r>
-      <w:r>
-        <w:rPr>
-          <w:rFonts w:ascii="Segoe UI Emoji" w:hAnsi="Segoe UI Emoji" w:cs="Segoe UI Emoji"/>
-        </w:rPr>
-        <w:t xml:space="preserve"> and </w:t>
-      </w:r>
-      <w:r>
-        <w:rPr>
-          <w:rFonts w:ascii="Segoe UI Emoji" w:hAnsi="Segoe UI Emoji" w:cs="Segoe UI Emoji"/>
-          <w:b/>
-          <w:bCs/>
-        </w:rPr>
-        <w:t>WHERE</w:t>
-      </w:r>
-      <w:r>
-        <w:rPr>
-          <w:rFonts w:ascii="Segoe UI Emoji" w:hAnsi="Segoe UI Emoji" w:cs="Segoe UI Emoji"/>
-        </w:rPr>
-        <w:t xml:space="preserve"> in LEFT JOIN filtering</w:t>
-      </w:r>
-    </w:p>
-    <w:p>
-      <w:pPr>
-        <w:rPr>
-          <w:rFonts w:ascii="Segoe UI Emoji" w:hAnsi="Segoe UI Emoji" w:cs="Segoe UI Emoji"/>
-        </w:rPr>
-      </w:pPr>
-      <w:r>
-        <w:rPr>
-          <w:rFonts w:ascii="Segoe UI Emoji" w:hAnsi="Segoe UI Emoji" w:cs="Segoe UI Emoji"/>
-        </w:rPr>
-        <w:t xml:space="preserve">💡 </w:t>
-      </w:r>
-      <w:r>
-        <w:rPr>
-          <w:rFonts w:ascii="Segoe UI Emoji" w:hAnsi="Segoe UI Emoji" w:cs="Segoe UI Emoji"/>
-          <w:b/>
-          <w:bCs/>
-        </w:rPr>
-        <w:t>Day 14 Challenge Question:</w:t>
-      </w:r>
-      <w:r>
-        <w:rPr>
-          <w:rFonts w:ascii="Segoe UI Emoji" w:hAnsi="Segoe UI Emoji" w:cs="Segoe UI Emoji"/>
-        </w:rPr>
-        <w:br/>
-        <w:t xml:space="preserve">Create a </w:t>
-      </w:r>
-      <w:r>
-        <w:rPr>
-          <w:rFonts w:ascii="Segoe UI Emoji" w:hAnsi="Segoe UI Emoji" w:cs="Segoe UI Emoji"/>
-          <w:b/>
-          <w:bCs/>
-        </w:rPr>
-        <w:t>staff utilisation report</w:t>
-      </w:r>
-      <w:r>
-        <w:rPr>
-          <w:rFonts w:ascii="Segoe UI Emoji" w:hAnsi="Segoe UI Emoji" w:cs="Segoe UI Emoji"/>
-        </w:rPr>
-        <w:t xml:space="preserve"> showing all staff members (staff_id, staff_name, role, service) and the </w:t>
-      </w:r>
-      <w:r>
-        <w:rPr>
-          <w:rFonts w:ascii="Segoe UI Emoji" w:hAnsi="Segoe UI Emoji" w:cs="Segoe UI Emoji"/>
-          <w:b/>
-          <w:bCs/>
-        </w:rPr>
-        <w:t>count of weeks they were present</w:t>
-      </w:r>
-      <w:r>
-        <w:rPr>
-          <w:rFonts w:ascii="Segoe UI Emoji" w:hAnsi="Segoe UI Emoji" w:cs="Segoe UI Emoji"/>
-        </w:rPr>
-        <w:t xml:space="preserve"> (from staff_schedule).</w:t>
-      </w:r>
-      <w:r>
-        <w:rPr>
-          <w:rFonts w:ascii="Segoe UI Emoji" w:hAnsi="Segoe UI Emoji" w:cs="Segoe UI Emoji"/>
-        </w:rPr>
-        <w:br/>
-        <w:t>Include staff members even if they have no schedule records, and order by weeks present (descending).</w:t>
-      </w:r>
-    </w:p>
-    <w:p>
-      <w:pPr>
-        <w:rPr>
-          <w:rFonts w:ascii="Segoe UI Emoji" w:hAnsi="Segoe UI Emoji" w:cs="Segoe UI Emoji"/>
-        </w:rPr>
-      </w:pPr>
-      <w:r>
-        <w:rPr>
-          <w:rFonts w:ascii="Segoe UI Emoji" w:hAnsi="Segoe UI Emoji" w:cs="Segoe UI Emoji"/>
-        </w:rPr>
-        <w:t xml:space="preserve">🧠 </w:t>
-      </w:r>
-      <w:r>
-        <w:rPr>
-          <w:rFonts w:ascii="Segoe UI Emoji" w:hAnsi="Segoe UI Emoji" w:cs="Segoe UI Emoji"/>
-          <w:b/>
-          <w:bCs/>
-        </w:rPr>
-        <w:t>SQL Query:</w:t>
-      </w:r>
-    </w:p>
-    <w:p>
-      <w:pPr>
-        <w:rPr>
-          <w:rFonts w:ascii="Segoe UI Emoji" w:hAnsi="Segoe UI Emoji" w:cs="Segoe UI Emoji"/>
-        </w:rPr>
-      </w:pPr>
-      <w:r>
-        <w:rPr>
-          <w:rFonts w:ascii="Segoe UI Emoji" w:hAnsi="Segoe UI Emoji" w:cs="Segoe UI Emoji"/>
-        </w:rPr>
-        <w:t xml:space="preserve">SELECT </w:t>
-      </w:r>
-    </w:p>
-    <w:p>
-      <w:pPr>
-        <w:rPr>
-          <w:rFonts w:ascii="Segoe UI Emoji" w:hAnsi="Segoe UI Emoji" w:cs="Segoe UI Emoji"/>
-        </w:rPr>
-      </w:pPr>
-      <w:r>
-        <w:rPr>
-          <w:rFonts w:ascii="Segoe UI Emoji" w:hAnsi="Segoe UI Emoji" w:cs="Segoe UI Emoji"/>
-        </w:rPr>
-        <w:t xml:space="preserve">    s.staff_id,</w:t>
-      </w:r>
-    </w:p>
-    <w:p>
-      <w:pPr>
-        <w:rPr>
-          <w:rFonts w:ascii="Segoe UI Emoji" w:hAnsi="Segoe UI Emoji" w:cs="Segoe UI Emoji"/>
-        </w:rPr>
-      </w:pPr>
-      <w:r>
-        <w:rPr>
-          <w:rFonts w:ascii="Segoe UI Emoji" w:hAnsi="Segoe UI Emoji" w:cs="Segoe UI Emoji"/>
-        </w:rPr>
-        <w:t xml:space="preserve">    s.staff_name,</w:t>
-      </w:r>
-    </w:p>
-    <w:p>
-      <w:pPr>
-        <w:rPr>
-          <w:rFonts w:ascii="Segoe UI Emoji" w:hAnsi="Segoe UI Emoji" w:cs="Segoe UI Emoji"/>
-        </w:rPr>
-      </w:pPr>
-      <w:r>
-        <w:rPr>
-          <w:rFonts w:ascii="Segoe UI Emoji" w:hAnsi="Segoe UI Emoji" w:cs="Segoe UI Emoji"/>
-        </w:rPr>
-        <w:t xml:space="preserve">    s.role,</w:t>
-      </w:r>
-    </w:p>
-    <w:p>
-      <w:pPr>
-        <w:rPr>
-          <w:rFonts w:ascii="Segoe UI Emoji" w:hAnsi="Segoe UI Emoji" w:cs="Segoe UI Emoji"/>
-        </w:rPr>
-      </w:pPr>
-      <w:r>
-        <w:rPr>
-          <w:rFonts w:ascii="Segoe UI Emoji" w:hAnsi="Segoe UI Emoji" w:cs="Segoe UI Emoji"/>
-        </w:rPr>
-        <w:t xml:space="preserve">    s.service,</w:t>
-      </w:r>
-    </w:p>
-    <w:p>
-      <w:pPr>
-        <w:rPr>
-          <w:rFonts w:ascii="Segoe UI Emoji" w:hAnsi="Segoe UI Emoji" w:cs="Segoe UI Emoji"/>
-        </w:rPr>
-      </w:pPr>
-      <w:r>
-        <w:rPr>
-          <w:rFonts w:ascii="Segoe UI Emoji" w:hAnsi="Segoe UI Emoji" w:cs="Segoe UI Emoji"/>
-        </w:rPr>
-        <w:t xml:space="preserve">    SUM(COALESCE(ss.present, 0)) AS weeks_present</w:t>
-      </w:r>
-    </w:p>
-    <w:p>
-      <w:pPr>
-        <w:rPr>
-          <w:rFonts w:ascii="Segoe UI Emoji" w:hAnsi="Segoe UI Emoji" w:cs="Segoe UI Emoji"/>
-        </w:rPr>
-      </w:pPr>
-      <w:r>
-        <w:rPr>
-          <w:rFonts w:ascii="Segoe UI Emoji" w:hAnsi="Segoe UI Emoji" w:cs="Segoe UI Emoji"/>
-        </w:rPr>
-        <w:t>FROM staff s</w:t>
-      </w:r>
-    </w:p>
-    <w:p>
-      <w:pPr>
-        <w:rPr>
-          <w:rFonts w:ascii="Segoe UI Emoji" w:hAnsi="Segoe UI Emoji" w:cs="Segoe UI Emoji"/>
-        </w:rPr>
-      </w:pPr>
-      <w:r>
-        <w:rPr>
-          <w:rFonts w:ascii="Segoe UI Emoji" w:hAnsi="Segoe UI Emoji" w:cs="Segoe UI Emoji"/>
-        </w:rPr>
-        <w:t>LEFT JOIN staff_schedule ss ON s.staff_id = ss.staff_id</w:t>
-      </w:r>
-    </w:p>
-    <w:p>
-      <w:pPr>
-        <w:rPr>
-          <w:rFonts w:ascii="Segoe UI Emoji" w:hAnsi="Segoe UI Emoji" w:cs="Segoe UI Emoji"/>
-        </w:rPr>
-      </w:pPr>
-      <w:r>
-        <w:rPr>
-          <w:rFonts w:ascii="Segoe UI Emoji" w:hAnsi="Segoe UI Emoji" w:cs="Segoe UI Emoji"/>
-        </w:rPr>
-        <w:t>GROUP BY s.staff_id, s.staff_name, s.role, s.service</w:t>
-      </w:r>
-    </w:p>
-    <w:p>
-      <w:pPr>
-        <w:rPr>
-          <w:rFonts w:ascii="Segoe UI Emoji" w:hAnsi="Segoe UI Emoji" w:cs="Segoe UI Emoji"/>
-        </w:rPr>
-      </w:pPr>
-      <w:r>
-        <w:rPr>
-          <w:rFonts w:ascii="Segoe UI Emoji" w:hAnsi="Segoe UI Emoji" w:cs="Segoe UI Emoji"/>
-        </w:rPr>
-        <w:t>ORDER BY weeks_present DESC;</w:t>
-      </w:r>
-    </w:p>
-    <w:p>
-      <w:pPr>
-        <w:rPr>
-          <w:rFonts w:ascii="Segoe UI Emoji" w:hAnsi="Segoe UI Emoji" w:cs="Segoe UI Emoji"/>
-        </w:rPr>
-      </w:pPr>
-      <w:r>
-        <w:rPr>
-          <w:rFonts w:ascii="Segoe UI Emoji" w:hAnsi="Segoe UI Emoji" w:cs="Segoe UI Emoji"/>
-        </w:rPr>
-        <w:t xml:space="preserve">This challenge made me realize how </w:t>
-      </w:r>
-      <w:r>
-        <w:rPr>
-          <w:rFonts w:ascii="Segoe UI Emoji" w:hAnsi="Segoe UI Emoji" w:cs="Segoe UI Emoji"/>
-          <w:b/>
-          <w:bCs/>
-        </w:rPr>
-        <w:t>LEFT JOIN</w:t>
-      </w:r>
-      <w:r>
-        <w:rPr>
-          <w:rFonts w:ascii="Segoe UI Emoji" w:hAnsi="Segoe UI Emoji" w:cs="Segoe UI Emoji"/>
-        </w:rPr>
-        <w:t xml:space="preserve"> and </w:t>
-      </w:r>
-      <w:r>
-        <w:rPr>
-          <w:rFonts w:ascii="Segoe UI Emoji" w:hAnsi="Segoe UI Emoji" w:cs="Segoe UI Emoji"/>
-          <w:b/>
-          <w:bCs/>
-        </w:rPr>
-        <w:t>RIGHT JOIN</w:t>
-      </w:r>
-      <w:r>
-        <w:rPr>
-          <w:rFonts w:ascii="Segoe UI Emoji" w:hAnsi="Segoe UI Emoji" w:cs="Segoe UI Emoji"/>
-        </w:rPr>
-        <w:t xml:space="preserve"> are not just about connecting tables — they’re about ensuring </w:t>
-      </w:r>
-      <w:r>
-        <w:rPr>
-          <w:rFonts w:ascii="Segoe UI Emoji" w:hAnsi="Segoe UI Emoji" w:cs="Segoe UI Emoji"/>
-          <w:b/>
-          <w:bCs/>
-        </w:rPr>
-        <w:t>no data is left behind</w:t>
-      </w:r>
-      <w:r>
-        <w:rPr>
-          <w:rFonts w:ascii="Segoe UI Emoji" w:hAnsi="Segoe UI Emoji" w:cs="Segoe UI Emoji"/>
-        </w:rPr>
-        <w:t>! 🚀</w:t>
+        <w:t>multiple joins</w:t>
+      </w:r>
+      <w:r>
+        <w:rPr>
+          <w:rFonts w:ascii="Segoe UI Emoji" w:hAnsi="Segoe UI Emoji" w:cs="Segoe UI Emoji"/>
+        </w:rPr>
+        <w:t xml:space="preserve"> can transform scattered data into meaningful, actionable insights — like connecting patients, staff, and services seamlessly in one query 🚀</w:t>
       </w:r>
     </w:p>
     <w:p>
@@ -542,26 +587,21 @@
         </w:rPr>
         <w:t>@DPDzero</w:t>
       </w:r>
-      <w:r>
-        <w:rPr>
-          <w:rFonts w:ascii="Segoe UI Emoji" w:hAnsi="Segoe UI Emoji" w:cs="Segoe UI Emoji"/>
-        </w:rPr>
-        <w:t>.</w:t>
-      </w:r>
-    </w:p>
-    <w:p>
-      <w:pPr>
-        <w:rPr>
-          <w:rFonts w:ascii="Segoe UI Emoji" w:hAnsi="Segoe UI Emoji" w:cs="Segoe UI Emoji"/>
-        </w:rPr>
-      </w:pPr>
-      <w:r>
-        <w:rPr>
-          <w:rFonts w:ascii="Segoe UI Emoji" w:hAnsi="Segoe UI Emoji" w:cs="Segoe UI Emoji"/>
-        </w:rPr>
-        <w:t>#IDCWithSQL #IndianDataClub #SQLChallenge #LearnWithIDC #SQLLearning #DataAnalytics #DataScience #Database #21DaysChallenge #DPDzero</w:t>
-      </w:r>
-    </w:p>
+    </w:p>
+    <w:p>
+      <w:pPr>
+        <w:rPr>
+          <w:rFonts w:ascii="Segoe UI Emoji" w:hAnsi="Segoe UI Emoji" w:cs="Segoe UI Emoji"/>
+        </w:rPr>
+      </w:pPr>
+      <w:r>
+        <w:rPr>
+          <w:rFonts w:ascii="Segoe UI Emoji" w:hAnsi="Segoe UI Emoji" w:cs="Segoe UI Emoji"/>
+        </w:rPr>
+        <w:t>#IDCWithSQL #IndianDataClub #SQLChallenge #LearnWithIDC #SQLLearning #DataAnalytics #DataScience #Database #21DaysChallenge #DPDzero #MultipleJoins</w:t>
+      </w:r>
+    </w:p>
+    <w:p/>
     <w:sectPr>
       <w:pgSz w:w="11906" w:h="16838"/>
       <w:pgMar w:top="1440" w:right="1440" w:bottom="1440" w:left="1440" w:header="708" w:footer="708" w:gutter="0"/>
@@ -873,6 +913,155 @@
     </w:lvl>
   </w:abstractNum>
   <w:abstractNum w:abstractNumId="2" w15:restartNumberingAfterBreak="0">
+    <w:nsid w:val="6CA12234"/>
+    <w:multiLevelType w:val="multilevel"/>
+    <w:tmpl w:val="ADE230EC"/>
+    <w:lvl w:ilvl="0">
+      <w:start w:val="1"/>
+      <w:numFmt w:val="bullet"/>
+      <w:lvlText w:val=""/>
+      <w:lvlJc w:val="left"/>
+      <w:pPr>
+        <w:tabs>
+          <w:tab w:val="num" w:pos="720"/>
+        </w:tabs>
+        <w:ind w:left="720" w:hanging="360"/>
+      </w:pPr>
+      <w:rPr>
+        <w:rFonts w:ascii="Symbol" w:hAnsi="Symbol" w:hint="default"/>
+        <w:sz w:val="20"/>
+      </w:rPr>
+    </w:lvl>
+    <w:lvl w:ilvl="1" w:tentative="1">
+      <w:start w:val="1"/>
+      <w:numFmt w:val="bullet"/>
+      <w:lvlText w:val="o"/>
+      <w:lvlJc w:val="left"/>
+      <w:pPr>
+        <w:tabs>
+          <w:tab w:val="num" w:pos="1440"/>
+        </w:tabs>
+        <w:ind w:left="1440" w:hanging="360"/>
+      </w:pPr>
+      <w:rPr>
+        <w:rFonts w:ascii="Courier New" w:hAnsi="Courier New" w:hint="default"/>
+        <w:sz w:val="20"/>
+      </w:rPr>
+    </w:lvl>
+    <w:lvl w:ilvl="2" w:tentative="1">
+      <w:start w:val="1"/>
+      <w:numFmt w:val="bullet"/>
+      <w:lvlText w:val=""/>
+      <w:lvlJc w:val="left"/>
+      <w:pPr>
+        <w:tabs>
+          <w:tab w:val="num" w:pos="2160"/>
+        </w:tabs>
+        <w:ind w:left="2160" w:hanging="360"/>
+      </w:pPr>
+      <w:rPr>
+        <w:rFonts w:ascii="Wingdings" w:hAnsi="Wingdings" w:hint="default"/>
+        <w:sz w:val="20"/>
+      </w:rPr>
+    </w:lvl>
+    <w:lvl w:ilvl="3" w:tentative="1">
+      <w:start w:val="1"/>
+      <w:numFmt w:val="bullet"/>
+      <w:lvlText w:val=""/>
+      <w:lvlJc w:val="left"/>
+      <w:pPr>
+        <w:tabs>
+          <w:tab w:val="num" w:pos="2880"/>
+        </w:tabs>
+        <w:ind w:left="2880" w:hanging="360"/>
+      </w:pPr>
+      <w:rPr>
+        <w:rFonts w:ascii="Wingdings" w:hAnsi="Wingdings" w:hint="default"/>
+        <w:sz w:val="20"/>
+      </w:rPr>
+    </w:lvl>
+    <w:lvl w:ilvl="4" w:tentative="1">
+      <w:start w:val="1"/>
+      <w:numFmt w:val="bullet"/>
+      <w:lvlText w:val=""/>
+      <w:lvlJc w:val="left"/>
+      <w:pPr>
+        <w:tabs>
+          <w:tab w:val="num" w:pos="3600"/>
+        </w:tabs>
+        <w:ind w:left="3600" w:hanging="360"/>
+      </w:pPr>
+      <w:rPr>
+        <w:rFonts w:ascii="Wingdings" w:hAnsi="Wingdings" w:hint="default"/>
+        <w:sz w:val="20"/>
+      </w:rPr>
+    </w:lvl>
+    <w:lvl w:ilvl="5" w:tentative="1">
+      <w:start w:val="1"/>
+      <w:numFmt w:val="bullet"/>
+      <w:lvlText w:val=""/>
+      <w:lvlJc w:val="left"/>
+      <w:pPr>
+        <w:tabs>
+          <w:tab w:val="num" w:pos="4320"/>
+        </w:tabs>
+        <w:ind w:left="4320" w:hanging="360"/>
+      </w:pPr>
+      <w:rPr>
+        <w:rFonts w:ascii="Wingdings" w:hAnsi="Wingdings" w:hint="default"/>
+        <w:sz w:val="20"/>
+      </w:rPr>
+    </w:lvl>
+    <w:lvl w:ilvl="6" w:tentative="1">
+      <w:start w:val="1"/>
+      <w:numFmt w:val="bullet"/>
+      <w:lvlText w:val=""/>
+      <w:lvlJc w:val="left"/>
+      <w:pPr>
+        <w:tabs>
+          <w:tab w:val="num" w:pos="5040"/>
+        </w:tabs>
+        <w:ind w:left="5040" w:hanging="360"/>
+      </w:pPr>
+      <w:rPr>
+        <w:rFonts w:ascii="Wingdings" w:hAnsi="Wingdings" w:hint="default"/>
+        <w:sz w:val="20"/>
+      </w:rPr>
+    </w:lvl>
+    <w:lvl w:ilvl="7" w:tentative="1">
+      <w:start w:val="1"/>
+      <w:numFmt w:val="bullet"/>
+      <w:lvlText w:val=""/>
+      <w:lvlJc w:val="left"/>
+      <w:pPr>
+        <w:tabs>
+          <w:tab w:val="num" w:pos="5760"/>
+        </w:tabs>
+        <w:ind w:left="5760" w:hanging="360"/>
+      </w:pPr>
+      <w:rPr>
+        <w:rFonts w:ascii="Wingdings" w:hAnsi="Wingdings" w:hint="default"/>
+        <w:sz w:val="20"/>
+      </w:rPr>
+    </w:lvl>
+    <w:lvl w:ilvl="8" w:tentative="1">
+      <w:start w:val="1"/>
+      <w:numFmt w:val="bullet"/>
+      <w:lvlText w:val=""/>
+      <w:lvlJc w:val="left"/>
+      <w:pPr>
+        <w:tabs>
+          <w:tab w:val="num" w:pos="6480"/>
+        </w:tabs>
+        <w:ind w:left="6480" w:hanging="360"/>
+      </w:pPr>
+      <w:rPr>
+        <w:rFonts w:ascii="Wingdings" w:hAnsi="Wingdings" w:hint="default"/>
+        <w:sz w:val="20"/>
+      </w:rPr>
+    </w:lvl>
+  </w:abstractNum>
+  <w:abstractNum w:abstractNumId="3" w15:restartNumberingAfterBreak="0">
     <w:nsid w:val="75866D31"/>
     <w:multiLevelType w:val="multilevel"/>
     <w:tmpl w:val="70E8EF7E"/>
@@ -1028,6 +1217,9 @@
     <w:abstractNumId w:val="0"/>
   </w:num>
   <w:num w:numId="3" w16cid:durableId="719793393">
+    <w:abstractNumId w:val="3"/>
+  </w:num>
+  <w:num w:numId="4" w16cid:durableId="630021012">
     <w:abstractNumId w:val="2"/>
   </w:num>
 </w:numbering>

</xml_diff>